<commit_message>
Passage karten Material ergänzt
</commit_message>
<xml_diff>
--- a/Exposé Entwurf 30.10.docx
+++ b/Exposé Entwurf 30.10.docx
@@ -175,7 +175,23 @@
           <w:sz w:val="21"/>
           <w:szCs w:val="21"/>
         </w:rPr>
-        <w:t>, jedoch gibt es keine Stätischen Karten der Stadt Gummersbach, welche in unsere Recherche aufgefunden wurden.</w:t>
+        <w:t xml:space="preserve">, jedoch gibt es keine </w:t>
+      </w:r>
+      <w:r>
+        <w:rPr>
+          <w:color w:val="1F497D" w:themeColor="text2"/>
+          <w:sz w:val="21"/>
+          <w:szCs w:val="21"/>
+        </w:rPr>
+        <w:t>s</w:t>
+      </w:r>
+      <w:r>
+        <w:rPr>
+          <w:color w:val="1F497D" w:themeColor="text2"/>
+          <w:sz w:val="21"/>
+          <w:szCs w:val="21"/>
+        </w:rPr>
+        <w:t>tätischen Karten der Stadt Gummersbach, welche in unsere Recherche aufgefunden wurden.</w:t>
       </w:r>
       <w:r>
         <w:rPr>
@@ -199,23 +215,7 @@
           <w:sz w:val="21"/>
           <w:szCs w:val="21"/>
         </w:rPr>
-        <w:t xml:space="preserve"> können die graphische Darstellung der historischen Daten einzelnen Interessanten Objekten zugeordnet werden.</w:t>
-      </w:r>
-      <w:r>
-        <w:rPr>
-          <w:color w:val="1F497D" w:themeColor="text2"/>
-          <w:sz w:val="21"/>
-          <w:szCs w:val="21"/>
-        </w:rPr>
-        <w:t xml:space="preserve"> </w:t>
-      </w:r>
-      <w:r>
-        <w:rPr>
-          <w:color w:val="FF0000"/>
-          <w:sz w:val="21"/>
-          <w:szCs w:val="21"/>
-        </w:rPr>
-        <w:t>Köln!</w:t>
+        <w:t xml:space="preserve"> können graphische Darstellung der historischen Daten einzelnen Interessanten Objekten zugeordnet werden.</w:t>
       </w:r>
     </w:p>
     <w:p>
@@ -243,7 +243,49 @@
           <w:sz w:val="21"/>
           <w:szCs w:val="21"/>
         </w:rPr>
-        <w:t>Die Darstellung einer Karte als Grundlage ist zu diskutieren.</w:t>
+        <w:t xml:space="preserve">Es ist zu </w:t>
+      </w:r>
+      <w:r>
+        <w:rPr>
+          <w:color w:val="FFFF00"/>
+          <w:sz w:val="21"/>
+          <w:szCs w:val="21"/>
+        </w:rPr>
+        <w:t>diskutieren</w:t>
+      </w:r>
+      <w:r>
+        <w:rPr>
+          <w:color w:val="1F497D" w:themeColor="text2"/>
+          <w:sz w:val="21"/>
+          <w:szCs w:val="21"/>
+        </w:rPr>
+        <w:t>, wie mit dem Problem der nicht gefundenen Karten umgegangen wird. Die erste Idee ist es keine Karte als Grundlage zum Darstellen der historischen Daten zu verwenden. Die andere Idee ist es Köln als Großstadt, für den POC zu verwenden, da es Karten Material zu finden gibt.</w:t>
+      </w:r>
+    </w:p>
+    <w:p>
+      <w:pPr>
+        <w:spacing w:before="240" w:after="240"/>
+        <w:rPr>
+          <w:color w:val="1F497D" w:themeColor="text2"/>
+          <w:sz w:val="21"/>
+          <w:szCs w:val="21"/>
+        </w:rPr>
+      </w:pPr>
+      <w:r>
+        <w:rPr>
+          <w:color w:val="1F497D" w:themeColor="text2"/>
+          <w:sz w:val="21"/>
+          <w:szCs w:val="21"/>
+        </w:rPr>
+        <w:t>Die Darstellung einer Karte als Grundlage ist zu diskutieren</w:t>
+      </w:r>
+      <w:r>
+        <w:rPr>
+          <w:color w:val="1F497D" w:themeColor="text2"/>
+          <w:sz w:val="21"/>
+          <w:szCs w:val="21"/>
+        </w:rPr>
+        <w:t>.</w:t>
       </w:r>
     </w:p>
     <w:p>
@@ -449,7 +491,15 @@
           <w:sz w:val="21"/>
           <w:szCs w:val="21"/>
         </w:rPr>
-        <w:t>Idee ist es nun, dem Nutzer eine Möglichkeit zu schaffen, sich geschichtliches Wissen über bestimmte Orte und den darin verbundenen Gebäuden anzueignen und das erworbene Wissen zu verfestigen. Dies soll erfolgen, indem man eine alte Karte virtuell ablaufen kann und bei bestimmten bedeutenden Punkten sich entsprechende Informationen durchlesen kann. Auch soll man von der jeweiligen alten Karte einen Vergleich zu einer neuen Karte sehen können (?).</w:t>
+        <w:t xml:space="preserve">Idee ist es nun, dem Nutzer eine Möglichkeit zu schaffen, sich geschichtliches Wissen über bestimmte Orte und den darin verbundenen Gebäuden anzueignen und das erworbene Wissen </w:t>
+      </w:r>
+      <w:r>
+        <w:rPr>
+          <w:sz w:val="21"/>
+          <w:szCs w:val="21"/>
+        </w:rPr>
+        <w:lastRenderedPageBreak/>
+        <w:t>zu verfestigen. Dies soll erfolgen, indem man eine alte Karte virtuell ablaufen kann und bei bestimmten bedeutenden Punkten sich entsprechende Informationen durchlesen kann. Auch soll man von der jeweiligen alten Karte einen Vergleich zu einer neuen Karte sehen können (?).</w:t>
       </w:r>
     </w:p>
     <w:p>
@@ -465,7 +515,6 @@
           <w:sz w:val="21"/>
           <w:szCs w:val="21"/>
         </w:rPr>
-        <w:lastRenderedPageBreak/>
         <w:t>Nachdem man eine Karte erkundet hat, soll man das Gelernte in Form eines Quiz (?) wiedergeben können.</w:t>
       </w:r>
     </w:p>
@@ -674,25 +723,7 @@
           <w:sz w:val="21"/>
           <w:szCs w:val="21"/>
         </w:rPr>
-        <w:t xml:space="preserve">Es ist von </w:t>
-      </w:r>
-      <w:proofErr w:type="gramStart"/>
-      <w:r>
-        <w:rPr>
-          <w:color w:val="999999"/>
-          <w:sz w:val="21"/>
-          <w:szCs w:val="21"/>
-        </w:rPr>
-        <w:t>Vorteil</w:t>
-      </w:r>
-      <w:proofErr w:type="gramEnd"/>
-      <w:r>
-        <w:rPr>
-          <w:color w:val="999999"/>
-          <w:sz w:val="21"/>
-          <w:szCs w:val="21"/>
-        </w:rPr>
-        <w:t xml:space="preserve"> wenn ein Projekt mehrfach relevant ist</w:t>
+        <w:t>Es ist von Vorteil wenn ein Projekt mehrfach relevant ist</w:t>
       </w:r>
     </w:p>
     <w:p>

</xml_diff>

<commit_message>
notizen und anpassung nach open space
</commit_message>
<xml_diff>
--- a/Exposé Entwurf 30.10.docx
+++ b/Exposé Entwurf 30.10.docx
@@ -809,6 +809,70 @@
           <w:szCs w:val="21"/>
         </w:rPr>
         <w:t>.</w:t>
+      </w:r>
+    </w:p>
+    <w:p>
+      <w:pPr>
+        <w:spacing w:before="240" w:after="240"/>
+        <w:rPr>
+          <w:color w:val="1F497D" w:themeColor="text2"/>
+          <w:sz w:val="21"/>
+          <w:szCs w:val="21"/>
+        </w:rPr>
+      </w:pPr>
+    </w:p>
+    <w:p>
+      <w:pPr>
+        <w:spacing w:before="240" w:after="240"/>
+        <w:rPr>
+          <w:color w:val="1F497D" w:themeColor="text2"/>
+          <w:sz w:val="21"/>
+          <w:szCs w:val="21"/>
+        </w:rPr>
+      </w:pPr>
+      <w:r>
+        <w:rPr>
+          <w:color w:val="1F497D" w:themeColor="text2"/>
+          <w:sz w:val="21"/>
+          <w:szCs w:val="21"/>
+        </w:rPr>
+        <w:t>Wissenschaftliche Recherche(wenn möglich)</w:t>
+      </w:r>
+    </w:p>
+    <w:p>
+      <w:pPr>
+        <w:spacing w:before="240" w:after="240"/>
+        <w:rPr>
+          <w:color w:val="1F497D" w:themeColor="text2"/>
+          <w:sz w:val="21"/>
+          <w:szCs w:val="21"/>
+        </w:rPr>
+      </w:pPr>
+      <w:r>
+        <w:rPr>
+          <w:color w:val="1F497D" w:themeColor="text2"/>
+          <w:sz w:val="21"/>
+          <w:szCs w:val="21"/>
+        </w:rPr>
+        <w:t>Stakeholdernalyse?</w:t>
+      </w:r>
+    </w:p>
+    <w:p>
+      <w:pPr>
+        <w:spacing w:before="240" w:after="240"/>
+        <w:rPr>
+          <w:color w:val="1F497D" w:themeColor="text2"/>
+          <w:sz w:val="21"/>
+          <w:szCs w:val="21"/>
+        </w:rPr>
+      </w:pPr>
+      <w:r>
+        <w:rPr>
+          <w:color w:val="1F497D" w:themeColor="text2"/>
+          <w:sz w:val="21"/>
+          <w:szCs w:val="21"/>
+        </w:rPr>
+        <w:t>Geocatching für neue historische orte</w:t>
       </w:r>
     </w:p>
     <w:sectPr>

</xml_diff>